<commit_message>
Building Blocks of OOP
Building blocks
</commit_message>
<xml_diff>
--- a/Theory.docx
+++ b/Theory.docx
@@ -41,7 +41,23 @@
           <w:rFonts w:asciiTheme="minorHAnsi" w:hAnsiTheme="minorHAnsi" w:cstheme="minorHAnsi"/>
           <w:color w:val="000000" w:themeColor="text1"/>
         </w:rPr>
-        <w:t>Object Oriented programming (OOP) is a programming paradigm that relies on the concept of </w:t>
+        <w:t xml:space="preserve">Object </w:t>
+      </w:r>
+      <w:proofErr w:type="gramStart"/>
+      <w:r>
+        <w:rPr>
+          <w:rFonts w:asciiTheme="minorHAnsi" w:hAnsiTheme="minorHAnsi" w:cstheme="minorHAnsi"/>
+          <w:color w:val="000000" w:themeColor="text1"/>
+        </w:rPr>
+        <w:t>Oriented</w:t>
+      </w:r>
+      <w:proofErr w:type="gramEnd"/>
+      <w:r>
+        <w:rPr>
+          <w:rFonts w:asciiTheme="minorHAnsi" w:hAnsiTheme="minorHAnsi" w:cstheme="minorHAnsi"/>
+          <w:color w:val="000000" w:themeColor="text1"/>
+        </w:rPr>
+        <w:t xml:space="preserve"> programming (OOP) is a programming paradigm that relies on the concept of </w:t>
       </w:r>
       <w:r>
         <w:rPr>
@@ -407,6 +423,7 @@
         </w:rPr>
         <w:t>. These represent specific examples of the abstract class, like </w:t>
       </w:r>
+      <w:proofErr w:type="spellStart"/>
       <w:r>
         <w:rPr>
           <w:rFonts w:eastAsia="Times New Roman" w:cstheme="minorHAnsi"/>
@@ -416,6 +433,7 @@
         </w:rPr>
         <w:t>myCar</w:t>
       </w:r>
+      <w:proofErr w:type="spellEnd"/>
       <w:r>
         <w:rPr>
           <w:rFonts w:eastAsia="Times New Roman" w:cstheme="minorHAnsi"/>
@@ -425,6 +443,7 @@
         </w:rPr>
         <w:t> or </w:t>
       </w:r>
+      <w:proofErr w:type="spellStart"/>
       <w:r>
         <w:rPr>
           <w:rFonts w:eastAsia="Times New Roman" w:cstheme="minorHAnsi"/>
@@ -434,6 +453,7 @@
         </w:rPr>
         <w:t>goldenRetriever</w:t>
       </w:r>
+      <w:proofErr w:type="spellEnd"/>
       <w:r>
         <w:rPr>
           <w:rFonts w:eastAsia="Times New Roman" w:cstheme="minorHAnsi"/>
@@ -554,6 +574,7 @@
         </w:rPr>
         <w:t> type object, </w:t>
       </w:r>
+      <w:proofErr w:type="spellStart"/>
       <w:r>
         <w:rPr>
           <w:rFonts w:eastAsia="Times New Roman" w:cstheme="minorHAnsi"/>
@@ -563,6 +584,7 @@
         </w:rPr>
         <w:t>myCar</w:t>
       </w:r>
+      <w:proofErr w:type="spellEnd"/>
       <w:r>
         <w:rPr>
           <w:rFonts w:eastAsia="Times New Roman" w:cstheme="minorHAnsi"/>
@@ -1408,7 +1430,21 @@
         <w:rPr>
           <w:rFonts w:asciiTheme="minorHAnsi" w:hAnsiTheme="minorHAnsi" w:cstheme="minorHAnsi"/>
         </w:rPr>
-        <w:t>Instead of redefining the properties and methods for every type of HTML element, you can define them once in a generic object. Naming that object something like "HTMLElement" will cause other objects to inherit its properties and methods so you can reduce unnecessary code.</w:t>
+        <w:t>Instead of redefining the properties and methods for every type of HTML element, you can define them once in a generic object. Naming that object something like "</w:t>
+      </w:r>
+      <w:proofErr w:type="spellStart"/>
+      <w:r>
+        <w:rPr>
+          <w:rFonts w:asciiTheme="minorHAnsi" w:hAnsiTheme="minorHAnsi" w:cstheme="minorHAnsi"/>
+        </w:rPr>
+        <w:t>HTMLElement</w:t>
+      </w:r>
+      <w:proofErr w:type="spellEnd"/>
+      <w:r>
+        <w:rPr>
+          <w:rFonts w:asciiTheme="minorHAnsi" w:hAnsiTheme="minorHAnsi" w:cstheme="minorHAnsi"/>
+        </w:rPr>
+        <w:t>" will cause other objects to inherit its properties and methods so you can reduce unnecessary code.</w:t>
       </w:r>
     </w:p>
     <w:p>
@@ -1423,7 +1459,35 @@
         <w:rPr>
           <w:rFonts w:asciiTheme="minorHAnsi" w:hAnsiTheme="minorHAnsi" w:cstheme="minorHAnsi"/>
         </w:rPr>
-        <w:t>The main object is the superclass and all objects that follow it are subclasses. Subclasses can have separate elements while adding what they need from the superclass.</w:t>
+        <w:t xml:space="preserve">The main object is the </w:t>
+      </w:r>
+      <w:proofErr w:type="spellStart"/>
+      <w:r>
+        <w:rPr>
+          <w:rFonts w:asciiTheme="minorHAnsi" w:hAnsiTheme="minorHAnsi" w:cstheme="minorHAnsi"/>
+        </w:rPr>
+        <w:t>superclass</w:t>
+      </w:r>
+      <w:proofErr w:type="spellEnd"/>
+      <w:r>
+        <w:rPr>
+          <w:rFonts w:asciiTheme="minorHAnsi" w:hAnsiTheme="minorHAnsi" w:cstheme="minorHAnsi"/>
+        </w:rPr>
+        <w:t xml:space="preserve"> and all objects that follow it are subclasses. Subclasses can have separate elements while adding what they need from the </w:t>
+      </w:r>
+      <w:proofErr w:type="spellStart"/>
+      <w:r>
+        <w:rPr>
+          <w:rFonts w:asciiTheme="minorHAnsi" w:hAnsiTheme="minorHAnsi" w:cstheme="minorHAnsi"/>
+        </w:rPr>
+        <w:t>superclass</w:t>
+      </w:r>
+      <w:proofErr w:type="spellEnd"/>
+      <w:r>
+        <w:rPr>
+          <w:rFonts w:asciiTheme="minorHAnsi" w:hAnsiTheme="minorHAnsi" w:cstheme="minorHAnsi"/>
+        </w:rPr>
+        <w:t>.</w:t>
       </w:r>
     </w:p>
     <w:p>
@@ -1459,7 +1523,21 @@
         <w:rPr>
           <w:rFonts w:asciiTheme="minorHAnsi" w:hAnsiTheme="minorHAnsi" w:cstheme="minorHAnsi"/>
         </w:rPr>
-        <w:t>Consider two classes. One is the superclass (parent) while the subclass (child) will inherit the properties of the parent class and modify its behavior. Programmers applying the technique of inheritance arrange these classes into a hierarchy of "is-a-type-of" relationships.</w:t>
+        <w:t xml:space="preserve">Consider two classes. One is the </w:t>
+      </w:r>
+      <w:proofErr w:type="spellStart"/>
+      <w:r>
+        <w:rPr>
+          <w:rFonts w:asciiTheme="minorHAnsi" w:hAnsiTheme="minorHAnsi" w:cstheme="minorHAnsi"/>
+        </w:rPr>
+        <w:t>superclass</w:t>
+      </w:r>
+      <w:proofErr w:type="spellEnd"/>
+      <w:r>
+        <w:rPr>
+          <w:rFonts w:asciiTheme="minorHAnsi" w:hAnsiTheme="minorHAnsi" w:cstheme="minorHAnsi"/>
+        </w:rPr>
+        <w:t xml:space="preserve"> (parent) while the subclass (child) will inherit the properties of the parent class and modify its behavior. Programmers applying the technique of inheritance arrange these classes into a hierarchy of "is-a-type-of" relationships.</w:t>
       </w:r>
     </w:p>
     <w:p>
@@ -1475,7 +1553,21 @@
           <w:rFonts w:asciiTheme="minorHAnsi" w:hAnsiTheme="minorHAnsi" w:cstheme="minorHAnsi"/>
         </w:rPr>
         <w:lastRenderedPageBreak/>
-        <w:t>For instance, in the animal world, an insect would be a superclass. All insects share similar properties, such as having six legs and an exoskeleton. Grasshoppers and ants are both insects and inherited similar properties.</w:t>
+        <w:t xml:space="preserve">For instance, in the animal world, an insect would be a </w:t>
+      </w:r>
+      <w:proofErr w:type="spellStart"/>
+      <w:r>
+        <w:rPr>
+          <w:rFonts w:asciiTheme="minorHAnsi" w:hAnsiTheme="minorHAnsi" w:cstheme="minorHAnsi"/>
+        </w:rPr>
+        <w:t>superclass</w:t>
+      </w:r>
+      <w:proofErr w:type="spellEnd"/>
+      <w:r>
+        <w:rPr>
+          <w:rFonts w:asciiTheme="minorHAnsi" w:hAnsiTheme="minorHAnsi" w:cstheme="minorHAnsi"/>
+        </w:rPr>
+        <w:t>. All insects share similar properties, such as having six legs and an exoskeleton. Grasshoppers and ants are both insects and inherited similar properties.</w:t>
       </w:r>
     </w:p>
     <w:p>
@@ -1576,6 +1668,143 @@
       </w:r>
     </w:p>
     <w:p/>
+    <w:p>
+      <w:pPr>
+        <w:shd w:val="clear" w:color="auto" w:fill="FFFFFF"/>
+        <w:spacing w:before="200" w:after="100" w:line="240" w:lineRule="auto"/>
+        <w:outlineLvl w:val="1"/>
+        <w:rPr>
+          <w:rFonts w:eastAsia="Times New Roman" w:cstheme="minorHAnsi"/>
+          <w:b/>
+          <w:bCs/>
+          <w:spacing w:val="6"/>
+          <w:sz w:val="28"/>
+          <w:szCs w:val="24"/>
+        </w:rPr>
+      </w:pPr>
+      <w:r>
+        <w:rPr>
+          <w:rFonts w:eastAsia="Times New Roman" w:cstheme="minorHAnsi"/>
+          <w:b/>
+          <w:bCs/>
+          <w:spacing w:val="6"/>
+          <w:sz w:val="28"/>
+          <w:szCs w:val="24"/>
+        </w:rPr>
+        <w:t>Building blocks of OOP</w:t>
+      </w:r>
+    </w:p>
+    <w:p>
+      <w:pPr>
+        <w:shd w:val="clear" w:color="auto" w:fill="FFFFFF"/>
+        <w:spacing w:before="240" w:after="240" w:line="240" w:lineRule="auto"/>
+        <w:rPr>
+          <w:rFonts w:eastAsia="Times New Roman" w:cstheme="minorHAnsi"/>
+          <w:sz w:val="24"/>
+          <w:szCs w:val="24"/>
+        </w:rPr>
+      </w:pPr>
+      <w:r>
+        <w:rPr>
+          <w:rFonts w:eastAsia="Times New Roman" w:cstheme="minorHAnsi"/>
+          <w:sz w:val="24"/>
+          <w:szCs w:val="24"/>
+        </w:rPr>
+        <w:t>Next, we’ll take a deeper look at each of the fundamental building blocks of an OOP program used above:</w:t>
+      </w:r>
+    </w:p>
+    <w:p>
+      <w:pPr>
+        <w:numPr>
+          <w:ilvl w:val="0"/>
+          <w:numId w:val="4"/>
+        </w:numPr>
+        <w:shd w:val="clear" w:color="auto" w:fill="FFFFFF"/>
+        <w:spacing w:before="100" w:beforeAutospacing="1" w:after="50" w:line="240" w:lineRule="auto"/>
+        <w:rPr>
+          <w:rFonts w:eastAsia="Times New Roman" w:cstheme="minorHAnsi"/>
+          <w:sz w:val="24"/>
+          <w:szCs w:val="24"/>
+        </w:rPr>
+      </w:pPr>
+      <w:r>
+        <w:rPr>
+          <w:rFonts w:eastAsia="Times New Roman" w:cstheme="minorHAnsi"/>
+          <w:sz w:val="24"/>
+          <w:szCs w:val="24"/>
+        </w:rPr>
+        <w:t>Classes</w:t>
+      </w:r>
+    </w:p>
+    <w:p>
+      <w:pPr>
+        <w:numPr>
+          <w:ilvl w:val="0"/>
+          <w:numId w:val="4"/>
+        </w:numPr>
+        <w:shd w:val="clear" w:color="auto" w:fill="FFFFFF"/>
+        <w:spacing w:before="100" w:beforeAutospacing="1" w:after="50" w:line="240" w:lineRule="auto"/>
+        <w:rPr>
+          <w:rFonts w:eastAsia="Times New Roman" w:cstheme="minorHAnsi"/>
+          <w:sz w:val="24"/>
+          <w:szCs w:val="24"/>
+        </w:rPr>
+      </w:pPr>
+      <w:r>
+        <w:rPr>
+          <w:rFonts w:eastAsia="Times New Roman" w:cstheme="minorHAnsi"/>
+          <w:sz w:val="24"/>
+          <w:szCs w:val="24"/>
+        </w:rPr>
+        <w:t>Objects</w:t>
+      </w:r>
+    </w:p>
+    <w:p>
+      <w:pPr>
+        <w:numPr>
+          <w:ilvl w:val="0"/>
+          <w:numId w:val="4"/>
+        </w:numPr>
+        <w:shd w:val="clear" w:color="auto" w:fill="FFFFFF"/>
+        <w:spacing w:before="100" w:beforeAutospacing="1" w:after="50" w:line="240" w:lineRule="auto"/>
+        <w:rPr>
+          <w:rFonts w:eastAsia="Times New Roman" w:cstheme="minorHAnsi"/>
+          <w:sz w:val="24"/>
+          <w:szCs w:val="24"/>
+        </w:rPr>
+      </w:pPr>
+      <w:r>
+        <w:rPr>
+          <w:rFonts w:eastAsia="Times New Roman" w:cstheme="minorHAnsi"/>
+          <w:sz w:val="24"/>
+          <w:szCs w:val="24"/>
+        </w:rPr>
+        <w:t>Methods</w:t>
+      </w:r>
+    </w:p>
+    <w:p>
+      <w:pPr>
+        <w:numPr>
+          <w:ilvl w:val="0"/>
+          <w:numId w:val="4"/>
+        </w:numPr>
+        <w:shd w:val="clear" w:color="auto" w:fill="FFFFFF"/>
+        <w:spacing w:before="100" w:beforeAutospacing="1" w:after="50" w:line="240" w:lineRule="auto"/>
+        <w:rPr>
+          <w:rFonts w:eastAsia="Times New Roman" w:cstheme="minorHAnsi"/>
+          <w:sz w:val="24"/>
+          <w:szCs w:val="24"/>
+        </w:rPr>
+      </w:pPr>
+      <w:r>
+        <w:rPr>
+          <w:rFonts w:eastAsia="Times New Roman" w:cstheme="minorHAnsi"/>
+          <w:sz w:val="24"/>
+          <w:szCs w:val="24"/>
+        </w:rPr>
+        <w:t>Attributes</w:t>
+      </w:r>
+    </w:p>
     <w:p/>
     <w:sectPr>
       <w:pgSz w:w="12240" w:h="15840"/>
@@ -1979,6 +2208,155 @@
       </w:rPr>
     </w:lvl>
   </w:abstractNum>
+  <w:abstractNum w:abstractNumId="3">
+    <w:nsid w:val="35181851"/>
+    <w:multiLevelType w:val="multilevel"/>
+    <w:tmpl w:val="05922B64"/>
+    <w:lvl w:ilvl="0">
+      <w:start w:val="1"/>
+      <w:numFmt w:val="bullet"/>
+      <w:lvlText w:val=""/>
+      <w:lvlJc w:val="left"/>
+      <w:pPr>
+        <w:tabs>
+          <w:tab w:val="num" w:pos="720"/>
+        </w:tabs>
+        <w:ind w:left="720" w:hanging="360"/>
+      </w:pPr>
+      <w:rPr>
+        <w:rFonts w:ascii="Symbol" w:hAnsi="Symbol" w:hint="default"/>
+        <w:sz w:val="20"/>
+      </w:rPr>
+    </w:lvl>
+    <w:lvl w:ilvl="1" w:tentative="1">
+      <w:start w:val="1"/>
+      <w:numFmt w:val="bullet"/>
+      <w:lvlText w:val="o"/>
+      <w:lvlJc w:val="left"/>
+      <w:pPr>
+        <w:tabs>
+          <w:tab w:val="num" w:pos="1440"/>
+        </w:tabs>
+        <w:ind w:left="1440" w:hanging="360"/>
+      </w:pPr>
+      <w:rPr>
+        <w:rFonts w:ascii="Courier New" w:hAnsi="Courier New" w:hint="default"/>
+        <w:sz w:val="20"/>
+      </w:rPr>
+    </w:lvl>
+    <w:lvl w:ilvl="2" w:tentative="1">
+      <w:start w:val="1"/>
+      <w:numFmt w:val="bullet"/>
+      <w:lvlText w:val=""/>
+      <w:lvlJc w:val="left"/>
+      <w:pPr>
+        <w:tabs>
+          <w:tab w:val="num" w:pos="2160"/>
+        </w:tabs>
+        <w:ind w:left="2160" w:hanging="360"/>
+      </w:pPr>
+      <w:rPr>
+        <w:rFonts w:ascii="Wingdings" w:hAnsi="Wingdings" w:hint="default"/>
+        <w:sz w:val="20"/>
+      </w:rPr>
+    </w:lvl>
+    <w:lvl w:ilvl="3" w:tentative="1">
+      <w:start w:val="1"/>
+      <w:numFmt w:val="bullet"/>
+      <w:lvlText w:val=""/>
+      <w:lvlJc w:val="left"/>
+      <w:pPr>
+        <w:tabs>
+          <w:tab w:val="num" w:pos="2880"/>
+        </w:tabs>
+        <w:ind w:left="2880" w:hanging="360"/>
+      </w:pPr>
+      <w:rPr>
+        <w:rFonts w:ascii="Wingdings" w:hAnsi="Wingdings" w:hint="default"/>
+        <w:sz w:val="20"/>
+      </w:rPr>
+    </w:lvl>
+    <w:lvl w:ilvl="4" w:tentative="1">
+      <w:start w:val="1"/>
+      <w:numFmt w:val="bullet"/>
+      <w:lvlText w:val=""/>
+      <w:lvlJc w:val="left"/>
+      <w:pPr>
+        <w:tabs>
+          <w:tab w:val="num" w:pos="3600"/>
+        </w:tabs>
+        <w:ind w:left="3600" w:hanging="360"/>
+      </w:pPr>
+      <w:rPr>
+        <w:rFonts w:ascii="Wingdings" w:hAnsi="Wingdings" w:hint="default"/>
+        <w:sz w:val="20"/>
+      </w:rPr>
+    </w:lvl>
+    <w:lvl w:ilvl="5" w:tentative="1">
+      <w:start w:val="1"/>
+      <w:numFmt w:val="bullet"/>
+      <w:lvlText w:val=""/>
+      <w:lvlJc w:val="left"/>
+      <w:pPr>
+        <w:tabs>
+          <w:tab w:val="num" w:pos="4320"/>
+        </w:tabs>
+        <w:ind w:left="4320" w:hanging="360"/>
+      </w:pPr>
+      <w:rPr>
+        <w:rFonts w:ascii="Wingdings" w:hAnsi="Wingdings" w:hint="default"/>
+        <w:sz w:val="20"/>
+      </w:rPr>
+    </w:lvl>
+    <w:lvl w:ilvl="6" w:tentative="1">
+      <w:start w:val="1"/>
+      <w:numFmt w:val="bullet"/>
+      <w:lvlText w:val=""/>
+      <w:lvlJc w:val="left"/>
+      <w:pPr>
+        <w:tabs>
+          <w:tab w:val="num" w:pos="5040"/>
+        </w:tabs>
+        <w:ind w:left="5040" w:hanging="360"/>
+      </w:pPr>
+      <w:rPr>
+        <w:rFonts w:ascii="Wingdings" w:hAnsi="Wingdings" w:hint="default"/>
+        <w:sz w:val="20"/>
+      </w:rPr>
+    </w:lvl>
+    <w:lvl w:ilvl="7" w:tentative="1">
+      <w:start w:val="1"/>
+      <w:numFmt w:val="bullet"/>
+      <w:lvlText w:val=""/>
+      <w:lvlJc w:val="left"/>
+      <w:pPr>
+        <w:tabs>
+          <w:tab w:val="num" w:pos="5760"/>
+        </w:tabs>
+        <w:ind w:left="5760" w:hanging="360"/>
+      </w:pPr>
+      <w:rPr>
+        <w:rFonts w:ascii="Wingdings" w:hAnsi="Wingdings" w:hint="default"/>
+        <w:sz w:val="20"/>
+      </w:rPr>
+    </w:lvl>
+    <w:lvl w:ilvl="8" w:tentative="1">
+      <w:start w:val="1"/>
+      <w:numFmt w:val="bullet"/>
+      <w:lvlText w:val=""/>
+      <w:lvlJc w:val="left"/>
+      <w:pPr>
+        <w:tabs>
+          <w:tab w:val="num" w:pos="6480"/>
+        </w:tabs>
+        <w:ind w:left="6480" w:hanging="360"/>
+      </w:pPr>
+      <w:rPr>
+        <w:rFonts w:ascii="Wingdings" w:hAnsi="Wingdings" w:hint="default"/>
+        <w:sz w:val="20"/>
+      </w:rPr>
+    </w:lvl>
+  </w:abstractNum>
   <w:num w:numId="1">
     <w:abstractNumId w:val="1"/>
   </w:num>
@@ -1987,6 +2365,9 @@
   </w:num>
   <w:num w:numId="3">
     <w:abstractNumId w:val="0"/>
+  </w:num>
+  <w:num w:numId="4">
+    <w:abstractNumId w:val="3"/>
   </w:num>
 </w:numbering>
 </file>

</xml_diff>